<commit_message>
updating with japanese and czech
</commit_message>
<xml_diff>
--- a/03_Materials/finalize_stimuli/cs/consent_cs.docx
+++ b/03_Materials/finalize_stimuli/cs/consent_cs.docx
@@ -1467,6 +1467,60 @@
         <w:jc w:val="both"/>
         <w:rPr>
           <w:rFonts w:ascii="Arial" w:hAnsi="Arial" w:cs="Arial"/>
+          <w:sz w:val="20"/>
+          <w:szCs w:val="20"/>
+        </w:rPr>
+      </w:pPr>
+      <w:r>
+        <w:rPr>
+          <w:rFonts w:ascii="Arial" w:hAnsi="Arial" w:cs="Arial"/>
+          <w:sz w:val="20"/>
+          <w:szCs w:val="20"/>
+        </w:rPr>
+        <w:t xml:space="preserve">Tato studie byla přezkoumána Institucionální kontrolní radou (IRB) </w:t>
+      </w:r>
+      <w:proofErr w:type="spellStart"/>
+      <w:r>
+        <w:rPr>
+          <w:rFonts w:ascii="Arial" w:hAnsi="Arial" w:cs="Arial"/>
+          <w:sz w:val="20"/>
+          <w:szCs w:val="20"/>
+        </w:rPr>
+        <w:t>Harrisburg</w:t>
+      </w:r>
+      <w:proofErr w:type="spellEnd"/>
+      <w:r>
+        <w:rPr>
+          <w:rFonts w:ascii="Arial" w:hAnsi="Arial" w:cs="Arial"/>
+          <w:sz w:val="20"/>
+          <w:szCs w:val="20"/>
+        </w:rPr>
+        <w:t xml:space="preserve"> University </w:t>
+      </w:r>
+      <w:proofErr w:type="spellStart"/>
+      <w:r>
+        <w:rPr>
+          <w:rFonts w:ascii="Arial" w:hAnsi="Arial" w:cs="Arial"/>
+          <w:sz w:val="20"/>
+          <w:szCs w:val="20"/>
+        </w:rPr>
+        <w:t>of</w:t>
+      </w:r>
+      <w:proofErr w:type="spellEnd"/>
+      <w:r>
+        <w:rPr>
+          <w:rFonts w:ascii="Arial" w:hAnsi="Arial" w:cs="Arial"/>
+          <w:sz w:val="20"/>
+          <w:szCs w:val="20"/>
+        </w:rPr>
+        <w:t xml:space="preserve"> Science and Technology. IRB rozhodla, že tato studie splňuje povinnosti ochrany lidských výzkumných subjektů vyžadované státními a federálními zákony a politikami univerzity.</w:t>
+      </w:r>
+    </w:p>
+    <w:p>
+      <w:pPr>
+        <w:jc w:val="both"/>
+        <w:rPr>
+          <w:rFonts w:ascii="Arial" w:hAnsi="Arial" w:cs="Arial"/>
           <w:i/>
           <w:iCs/>
           <w:sz w:val="20"/>
@@ -1525,41 +1579,20 @@
         <w:t>Podklady k náboru účastníků:</w:t>
       </w:r>
       <w:bookmarkEnd w:id="0"/>
-    </w:p>
-    <w:p>
-      <w:pPr>
-        <w:rPr>
-          <w:rFonts w:ascii="Arial" w:eastAsia="Arial" w:hAnsi="Arial" w:cs="Arial"/>
-        </w:rPr>
-      </w:pPr>
-      <w:hyperlink r:id="rId7">
+      <w:r>
+        <w:t xml:space="preserve"> </w:t>
+      </w:r>
+      <w:hyperlink r:id="rId7" w:history="1">
         <w:r>
           <w:rPr>
-            <w:rFonts w:ascii="Arial" w:eastAsia="Arial" w:hAnsi="Arial" w:cs="Arial"/>
-            <w:color w:val="1155CC"/>
-            <w:u w:val="single"/>
+            <w:rStyle w:val="Hyperlink"/>
           </w:rPr>
-          <w:t>https://osf.io/gp8nv/</w:t>
+          <w:t>https://osf.io/r2kns</w:t>
         </w:r>
       </w:hyperlink>
       <w:r>
-        <w:rPr>
-          <w:rFonts w:ascii="Arial" w:eastAsia="Arial" w:hAnsi="Arial" w:cs="Arial"/>
-        </w:rPr>
         <w:t xml:space="preserve"> </w:t>
       </w:r>
-    </w:p>
-    <w:p>
-      <w:pPr>
-        <w:jc w:val="both"/>
-        <w:rPr>
-          <w:rFonts w:ascii="Arial" w:hAnsi="Arial" w:cs="Arial"/>
-          <w:b/>
-          <w:bCs/>
-          <w:sz w:val="20"/>
-          <w:szCs w:val="20"/>
-        </w:rPr>
-      </w:pPr>
     </w:p>
     <w:p>
       <w:pPr>

</xml_diff>